<commit_message>
Atualização de dados com limites de participação
</commit_message>
<xml_diff>
--- a/Outputs/final/relatório_exportacoes.docx
+++ b/Outputs/final/relatório_exportacoes.docx
@@ -12,12 +12,28 @@
     </w:p>
     <w:p>
       <w:r>
-        <w:t>Este relatório apresenta uma análise da dependência de setores econômicos com base nas exportações para os EUA e na participação da produção nos EUA.</w:t>
+        <w:t>Este relatório apresenta uma análise da dependência de setores econômicos com base nas exportações para os EUA e na participação da receita líquida de vendas, usando dados de 2023.</w:t>
       </w:r>
     </w:p>
     <w:p>
       <w:r>
-        <w:t>Os parâmetros utilizados foram: percentual de exportações em relação à produção de 5.00% e percentual de dependência de setores de 20.0%.</w:t>
+        <w:t xml:space="preserve">Os parâmetros utilizados foram: </w:t>
+      </w:r>
+    </w:p>
+    <w:p>
+      <w:pPr>
+        <w:pStyle w:val="ListBullet"/>
+      </w:pPr>
+      <w:r>
+        <w:t>Percentual de exportações em relação à receita líquida de vendas maior que  5.00%;</w:t>
+      </w:r>
+    </w:p>
+    <w:p>
+      <w:pPr>
+        <w:pStyle w:val="ListBullet"/>
+      </w:pPr>
+      <w:r>
+        <w:t>Percentual que o destino Estados Unidos representa para as exportações total do produto maior que  20.0%.</w:t>
       </w:r>
     </w:p>
     <w:p>
@@ -60,7 +76,7 @@
       <w:r>
         <w:drawing>
           <wp:inline xmlns:a="http://schemas.openxmlformats.org/drawingml/2006/main" xmlns:pic="http://schemas.openxmlformats.org/drawingml/2006/picture">
-            <wp:extent cx="5486400" cy="2066012"/>
+            <wp:extent cx="5486400" cy="2022699"/>
             <wp:docPr id="1" name="Picture 1"/>
             <wp:cNvGraphicFramePr>
               <a:graphicFrameLocks noChangeAspect="1"/>
@@ -81,7 +97,7 @@
                   <pic:spPr>
                     <a:xfrm>
                       <a:off x="0" y="0"/>
-                      <a:ext cx="5486400" cy="2066012"/>
+                      <a:ext cx="5486400" cy="2022699"/>
                     </a:xfrm>
                     <a:prstGeom prst="rect"/>
                   </pic:spPr>
@@ -139,17 +155,17 @@
           </w:tcPr>
           <w:p>
             <w:r>
-              <w:t>FOB USA(R$)</w:t>
-            </w:r>
-          </w:p>
-        </w:tc>
-        <w:tc>
-          <w:tcPr>
-            <w:tcW w:type="dxa" w:w="2160"/>
-          </w:tcPr>
-          <w:p>
-            <w:r>
-              <w:t>Participação EUA (%)</w:t>
+              <w:t>Volume exportado (R$ FOB)</w:t>
+            </w:r>
+          </w:p>
+        </w:tc>
+        <w:tc>
+          <w:tcPr>
+            <w:tcW w:type="dxa" w:w="2160"/>
+          </w:tcPr>
+          <w:p>
+            <w:r>
+              <w:t>Participação EUA nas exportações(%)</w:t>
             </w:r>
           </w:p>
         </w:tc>
@@ -951,7 +967,7 @@
       <w:r>
         <w:drawing>
           <wp:inline xmlns:a="http://schemas.openxmlformats.org/drawingml/2006/main" xmlns:pic="http://schemas.openxmlformats.org/drawingml/2006/picture">
-            <wp:extent cx="5486400" cy="2065140"/>
+            <wp:extent cx="5486400" cy="2022699"/>
             <wp:docPr id="2" name="Picture 2"/>
             <wp:cNvGraphicFramePr>
               <a:graphicFrameLocks noChangeAspect="1"/>
@@ -972,7 +988,7 @@
                   <pic:spPr>
                     <a:xfrm>
                       <a:off x="0" y="0"/>
-                      <a:ext cx="5486400" cy="2065140"/>
+                      <a:ext cx="5486400" cy="2022699"/>
                     </a:xfrm>
                     <a:prstGeom prst="rect"/>
                   </pic:spPr>
@@ -1030,17 +1046,17 @@
           </w:tcPr>
           <w:p>
             <w:r>
-              <w:t>FOB USA(R$)</w:t>
-            </w:r>
-          </w:p>
-        </w:tc>
-        <w:tc>
-          <w:tcPr>
-            <w:tcW w:type="dxa" w:w="2160"/>
-          </w:tcPr>
-          <w:p>
-            <w:r>
-              <w:t>Participação EUA (%)</w:t>
+              <w:t>Volume exportado (R$ FOB)</w:t>
+            </w:r>
+          </w:p>
+        </w:tc>
+        <w:tc>
+          <w:tcPr>
+            <w:tcW w:type="dxa" w:w="2160"/>
+          </w:tcPr>
+          <w:p>
+            <w:r>
+              <w:t>Participação EUA nas exportações(%)</w:t>
             </w:r>
           </w:p>
         </w:tc>
@@ -1296,7 +1312,7 @@
       <w:r>
         <w:drawing>
           <wp:inline xmlns:a="http://schemas.openxmlformats.org/drawingml/2006/main" xmlns:pic="http://schemas.openxmlformats.org/drawingml/2006/picture">
-            <wp:extent cx="5486400" cy="2052416"/>
+            <wp:extent cx="5486400" cy="1998430"/>
             <wp:docPr id="3" name="Picture 3"/>
             <wp:cNvGraphicFramePr>
               <a:graphicFrameLocks noChangeAspect="1"/>
@@ -1317,7 +1333,7 @@
                   <pic:spPr>
                     <a:xfrm>
                       <a:off x="0" y="0"/>
-                      <a:ext cx="5486400" cy="2052416"/>
+                      <a:ext cx="5486400" cy="1998430"/>
                     </a:xfrm>
                     <a:prstGeom prst="rect"/>
                   </pic:spPr>
@@ -1375,17 +1391,17 @@
           </w:tcPr>
           <w:p>
             <w:r>
-              <w:t>FOB USA(R$)</w:t>
-            </w:r>
-          </w:p>
-        </w:tc>
-        <w:tc>
-          <w:tcPr>
-            <w:tcW w:type="dxa" w:w="2160"/>
-          </w:tcPr>
-          <w:p>
-            <w:r>
-              <w:t>Participação EUA (%)</w:t>
+              <w:t>Volume exportado (R$ FOB)</w:t>
+            </w:r>
+          </w:p>
+        </w:tc>
+        <w:tc>
+          <w:tcPr>
+            <w:tcW w:type="dxa" w:w="2160"/>
+          </w:tcPr>
+          <w:p>
+            <w:r>
+              <w:t>Participação EUA nas exportações(%)</w:t>
             </w:r>
           </w:p>
         </w:tc>
@@ -1926,7 +1942,7 @@
       <w:r>
         <w:drawing>
           <wp:inline xmlns:a="http://schemas.openxmlformats.org/drawingml/2006/main" xmlns:pic="http://schemas.openxmlformats.org/drawingml/2006/picture">
-            <wp:extent cx="5486400" cy="2066012"/>
+            <wp:extent cx="5486400" cy="2022699"/>
             <wp:docPr id="4" name="Picture 4"/>
             <wp:cNvGraphicFramePr>
               <a:graphicFrameLocks noChangeAspect="1"/>
@@ -1947,7 +1963,7 @@
                   <pic:spPr>
                     <a:xfrm>
                       <a:off x="0" y="0"/>
-                      <a:ext cx="5486400" cy="2066012"/>
+                      <a:ext cx="5486400" cy="2022699"/>
                     </a:xfrm>
                     <a:prstGeom prst="rect"/>
                   </pic:spPr>
@@ -2005,17 +2021,17 @@
           </w:tcPr>
           <w:p>
             <w:r>
-              <w:t>FOB USA(R$)</w:t>
-            </w:r>
-          </w:p>
-        </w:tc>
-        <w:tc>
-          <w:tcPr>
-            <w:tcW w:type="dxa" w:w="2160"/>
-          </w:tcPr>
-          <w:p>
-            <w:r>
-              <w:t>Participação EUA (%)</w:t>
+              <w:t>Volume exportado (R$ FOB)</w:t>
+            </w:r>
+          </w:p>
+        </w:tc>
+        <w:tc>
+          <w:tcPr>
+            <w:tcW w:type="dxa" w:w="2160"/>
+          </w:tcPr>
+          <w:p>
+            <w:r>
+              <w:t>Participação EUA nas exportações(%)</w:t>
             </w:r>
           </w:p>
         </w:tc>
@@ -2775,7 +2791,7 @@
       <w:r>
         <w:drawing>
           <wp:inline xmlns:a="http://schemas.openxmlformats.org/drawingml/2006/main" xmlns:pic="http://schemas.openxmlformats.org/drawingml/2006/picture">
-            <wp:extent cx="5486400" cy="2052416"/>
+            <wp:extent cx="5486400" cy="1998430"/>
             <wp:docPr id="5" name="Picture 5"/>
             <wp:cNvGraphicFramePr>
               <a:graphicFrameLocks noChangeAspect="1"/>
@@ -2796,7 +2812,7 @@
                   <pic:spPr>
                     <a:xfrm>
                       <a:off x="0" y="0"/>
-                      <a:ext cx="5486400" cy="2052416"/>
+                      <a:ext cx="5486400" cy="1998430"/>
                     </a:xfrm>
                     <a:prstGeom prst="rect"/>
                   </pic:spPr>
@@ -2854,17 +2870,17 @@
           </w:tcPr>
           <w:p>
             <w:r>
-              <w:t>FOB USA(R$)</w:t>
-            </w:r>
-          </w:p>
-        </w:tc>
-        <w:tc>
-          <w:tcPr>
-            <w:tcW w:type="dxa" w:w="2160"/>
-          </w:tcPr>
-          <w:p>
-            <w:r>
-              <w:t>Participação EUA (%)</w:t>
+              <w:t>Volume exportado (R$ FOB)</w:t>
+            </w:r>
+          </w:p>
+        </w:tc>
+        <w:tc>
+          <w:tcPr>
+            <w:tcW w:type="dxa" w:w="2160"/>
+          </w:tcPr>
+          <w:p>
+            <w:r>
+              <w:t>Participação EUA nas exportações(%)</w:t>
             </w:r>
           </w:p>
         </w:tc>
@@ -3666,7 +3682,7 @@
       <w:r>
         <w:drawing>
           <wp:inline xmlns:a="http://schemas.openxmlformats.org/drawingml/2006/main" xmlns:pic="http://schemas.openxmlformats.org/drawingml/2006/picture">
-            <wp:extent cx="5486400" cy="2065140"/>
+            <wp:extent cx="5486400" cy="2022699"/>
             <wp:docPr id="6" name="Picture 6"/>
             <wp:cNvGraphicFramePr>
               <a:graphicFrameLocks noChangeAspect="1"/>
@@ -3687,7 +3703,7 @@
                   <pic:spPr>
                     <a:xfrm>
                       <a:off x="0" y="0"/>
-                      <a:ext cx="5486400" cy="2065140"/>
+                      <a:ext cx="5486400" cy="2022699"/>
                     </a:xfrm>
                     <a:prstGeom prst="rect"/>
                   </pic:spPr>
@@ -3745,17 +3761,17 @@
           </w:tcPr>
           <w:p>
             <w:r>
-              <w:t>FOB USA(R$)</w:t>
-            </w:r>
-          </w:p>
-        </w:tc>
-        <w:tc>
-          <w:tcPr>
-            <w:tcW w:type="dxa" w:w="2160"/>
-          </w:tcPr>
-          <w:p>
-            <w:r>
-              <w:t>Participação EUA (%)</w:t>
+              <w:t>Volume exportado (R$ FOB)</w:t>
+            </w:r>
+          </w:p>
+        </w:tc>
+        <w:tc>
+          <w:tcPr>
+            <w:tcW w:type="dxa" w:w="2160"/>
+          </w:tcPr>
+          <w:p>
+            <w:r>
+              <w:t>Participação EUA nas exportações(%)</w:t>
             </w:r>
           </w:p>
         </w:tc>
@@ -3767,7 +3783,7 @@
           </w:tcPr>
           <w:p>
             <w:r>
-              <w:t>painéis de madeira, para soalhos</w:t>
+              <w:t>Outras madeiras folheadas laminadas (LVL), com ambas as camadas externas de madeira de coníferas</w:t>
             </w:r>
           </w:p>
         </w:tc>
@@ -3787,7 +3803,7 @@
           </w:tcPr>
           <w:p>
             <w:r>
-              <w:t>R$ 321.556,62</w:t>
+              <w:t>R$ 6.646.117,94</w:t>
             </w:r>
           </w:p>
         </w:tc>
@@ -3809,7 +3825,7 @@
           </w:tcPr>
           <w:p>
             <w:r>
-              <w:t>Outras madeiras folheadas laminadas (LVL), com pelo menos uma camada externa de madeira não conífera</w:t>
+              <w:t>Outras placas, lâminas e ripas, com ambas as camadas externas de madeira de coníferas</w:t>
             </w:r>
           </w:p>
         </w:tc>
@@ -3829,7 +3845,7 @@
           </w:tcPr>
           <w:p>
             <w:r>
-              <w:t>R$ 1.135.710,73</w:t>
+              <w:t>R$ 140,14</w:t>
             </w:r>
           </w:p>
         </w:tc>
@@ -3851,7 +3867,7 @@
           </w:tcPr>
           <w:p>
             <w:r>
-              <w:t>Outras placas, lâminas e ripas, com ambas as camadas externas de madeira de coníferas</w:t>
+              <w:t>Outras madeiras folheadas laminadas (LVL), com pelo menos uma camada externa de madeira não conífera</w:t>
             </w:r>
           </w:p>
         </w:tc>
@@ -3871,7 +3887,7 @@
           </w:tcPr>
           <w:p>
             <w:r>
-              <w:t>R$ 140,14</w:t>
+              <w:t>R$ 1.135.710,73</w:t>
             </w:r>
           </w:p>
         </w:tc>
@@ -3893,7 +3909,7 @@
           </w:tcPr>
           <w:p>
             <w:r>
-              <w:t>Outras madeiras folheadas laminadas (LVL), com ambas as camadas externas de madeira de coníferas</w:t>
+              <w:t>painéis de madeira, para soalhos</w:t>
             </w:r>
           </w:p>
         </w:tc>
@@ -3913,7 +3929,7 @@
           </w:tcPr>
           <w:p>
             <w:r>
-              <w:t>R$ 6.646.117,94</w:t>
+              <w:t>R$ 321.556,62</w:t>
             </w:r>
           </w:p>
         </w:tc>
@@ -5271,7 +5287,7 @@
       <w:r>
         <w:drawing>
           <wp:inline xmlns:a="http://schemas.openxmlformats.org/drawingml/2006/main" xmlns:pic="http://schemas.openxmlformats.org/drawingml/2006/picture">
-            <wp:extent cx="5486400" cy="2053283"/>
+            <wp:extent cx="5486400" cy="1998430"/>
             <wp:docPr id="7" name="Picture 7"/>
             <wp:cNvGraphicFramePr>
               <a:graphicFrameLocks noChangeAspect="1"/>
@@ -5292,7 +5308,7 @@
                   <pic:spPr>
                     <a:xfrm>
                       <a:off x="0" y="0"/>
-                      <a:ext cx="5486400" cy="2053283"/>
+                      <a:ext cx="5486400" cy="1998430"/>
                     </a:xfrm>
                     <a:prstGeom prst="rect"/>
                   </pic:spPr>
@@ -5350,17 +5366,17 @@
           </w:tcPr>
           <w:p>
             <w:r>
-              <w:t>FOB USA(R$)</w:t>
-            </w:r>
-          </w:p>
-        </w:tc>
-        <w:tc>
-          <w:tcPr>
-            <w:tcW w:type="dxa" w:w="2160"/>
-          </w:tcPr>
-          <w:p>
-            <w:r>
-              <w:t>Participação EUA (%)</w:t>
+              <w:t>Volume exportado (R$ FOB)</w:t>
+            </w:r>
+          </w:p>
+        </w:tc>
+        <w:tc>
+          <w:tcPr>
+            <w:tcW w:type="dxa" w:w="2160"/>
+          </w:tcPr>
+          <w:p>
+            <w:r>
+              <w:t>Participação EUA nas exportações(%)</w:t>
             </w:r>
           </w:p>
         </w:tc>
@@ -7170,7 +7186,7 @@
       <w:r>
         <w:drawing>
           <wp:inline xmlns:a="http://schemas.openxmlformats.org/drawingml/2006/main" xmlns:pic="http://schemas.openxmlformats.org/drawingml/2006/picture">
-            <wp:extent cx="5486400" cy="2065140"/>
+            <wp:extent cx="5486400" cy="2022699"/>
             <wp:docPr id="8" name="Picture 8"/>
             <wp:cNvGraphicFramePr>
               <a:graphicFrameLocks noChangeAspect="1"/>
@@ -7191,7 +7207,7 @@
                   <pic:spPr>
                     <a:xfrm>
                       <a:off x="0" y="0"/>
-                      <a:ext cx="5486400" cy="2065140"/>
+                      <a:ext cx="5486400" cy="2022699"/>
                     </a:xfrm>
                     <a:prstGeom prst="rect"/>
                   </pic:spPr>
@@ -7249,17 +7265,17 @@
           </w:tcPr>
           <w:p>
             <w:r>
-              <w:t>FOB USA(R$)</w:t>
-            </w:r>
-          </w:p>
-        </w:tc>
-        <w:tc>
-          <w:tcPr>
-            <w:tcW w:type="dxa" w:w="2160"/>
-          </w:tcPr>
-          <w:p>
-            <w:r>
-              <w:t>Participação EUA (%)</w:t>
+              <w:t>Volume exportado (R$ FOB)</w:t>
+            </w:r>
+          </w:p>
+        </w:tc>
+        <w:tc>
+          <w:tcPr>
+            <w:tcW w:type="dxa" w:w="2160"/>
+          </w:tcPr>
+          <w:p>
+            <w:r>
+              <w:t>Participação EUA nas exportações(%)</w:t>
             </w:r>
           </w:p>
         </w:tc>
@@ -8271,7 +8287,7 @@
       <w:r>
         <w:drawing>
           <wp:inline xmlns:a="http://schemas.openxmlformats.org/drawingml/2006/main" xmlns:pic="http://schemas.openxmlformats.org/drawingml/2006/picture">
-            <wp:extent cx="5486400" cy="2065140"/>
+            <wp:extent cx="5486400" cy="2022699"/>
             <wp:docPr id="9" name="Picture 9"/>
             <wp:cNvGraphicFramePr>
               <a:graphicFrameLocks noChangeAspect="1"/>
@@ -8280,11 +8296,11 @@
               <a:graphicData uri="http://schemas.openxmlformats.org/drawingml/2006/picture">
                 <pic:pic>
                   <pic:nvPicPr>
-                    <pic:cNvPr id="0" name="grafico_intensidade_tarifa - CNAE 102.png"/>
+                    <pic:cNvPr id="0" name="grafico_intensidade_tarifa - CNAE 162.png"/>
                     <pic:cNvPicPr/>
                   </pic:nvPicPr>
                   <pic:blipFill>
-                    <a:blip r:embed="rId17"/>
+                    <a:blip r:embed="rId14"/>
                     <a:stretch>
                       <a:fillRect/>
                     </a:stretch>
@@ -8292,7 +8308,7 @@
                   <pic:spPr>
                     <a:xfrm>
                       <a:off x="0" y="0"/>
-                      <a:ext cx="5486400" cy="2065140"/>
+                      <a:ext cx="5486400" cy="2022699"/>
                     </a:xfrm>
                     <a:prstGeom prst="rect"/>
                   </pic:spPr>
@@ -8350,17 +8366,17 @@
           </w:tcPr>
           <w:p>
             <w:r>
-              <w:t>FOB USA(R$)</w:t>
-            </w:r>
-          </w:p>
-        </w:tc>
-        <w:tc>
-          <w:tcPr>
-            <w:tcW w:type="dxa" w:w="2160"/>
-          </w:tcPr>
-          <w:p>
-            <w:r>
-              <w:t>Participação EUA (%)</w:t>
+              <w:t>Volume exportado (R$ FOB)</w:t>
+            </w:r>
+          </w:p>
+        </w:tc>
+        <w:tc>
+          <w:tcPr>
+            <w:tcW w:type="dxa" w:w="2160"/>
+          </w:tcPr>
+          <w:p>
+            <w:r>
+              <w:t>Participação EUA nas exportações(%)</w:t>
             </w:r>
           </w:p>
         </w:tc>
@@ -9204,7 +9220,7 @@
       <w:r>
         <w:drawing>
           <wp:inline xmlns:a="http://schemas.openxmlformats.org/drawingml/2006/main" xmlns:pic="http://schemas.openxmlformats.org/drawingml/2006/picture">
-            <wp:extent cx="5486400" cy="2066012"/>
+            <wp:extent cx="5486400" cy="2022699"/>
             <wp:docPr id="10" name="Picture 10"/>
             <wp:cNvGraphicFramePr>
               <a:graphicFrameLocks noChangeAspect="1"/>
@@ -9217,7 +9233,7 @@
                     <pic:cNvPicPr/>
                   </pic:nvPicPr>
                   <pic:blipFill>
-                    <a:blip r:embed="rId18"/>
+                    <a:blip r:embed="rId17"/>
                     <a:stretch>
                       <a:fillRect/>
                     </a:stretch>
@@ -9225,7 +9241,7 @@
                   <pic:spPr>
                     <a:xfrm>
                       <a:off x="0" y="0"/>
-                      <a:ext cx="5486400" cy="2066012"/>
+                      <a:ext cx="5486400" cy="2022699"/>
                     </a:xfrm>
                     <a:prstGeom prst="rect"/>
                   </pic:spPr>
@@ -9283,17 +9299,17 @@
           </w:tcPr>
           <w:p>
             <w:r>
-              <w:t>FOB USA(R$)</w:t>
-            </w:r>
-          </w:p>
-        </w:tc>
-        <w:tc>
-          <w:tcPr>
-            <w:tcW w:type="dxa" w:w="2160"/>
-          </w:tcPr>
-          <w:p>
-            <w:r>
-              <w:t>Participação EUA (%)</w:t>
+              <w:t>Volume exportado (R$ FOB)</w:t>
+            </w:r>
+          </w:p>
+        </w:tc>
+        <w:tc>
+          <w:tcPr>
+            <w:tcW w:type="dxa" w:w="2160"/>
+          </w:tcPr>
+          <w:p>
+            <w:r>
+              <w:t>Participação EUA nas exportações(%)</w:t>
             </w:r>
           </w:p>
         </w:tc>
@@ -9759,7 +9775,7 @@
       <w:r>
         <w:drawing>
           <wp:inline xmlns:a="http://schemas.openxmlformats.org/drawingml/2006/main" xmlns:pic="http://schemas.openxmlformats.org/drawingml/2006/picture">
-            <wp:extent cx="5486400" cy="2066012"/>
+            <wp:extent cx="5486400" cy="2022699"/>
             <wp:docPr id="11" name="Picture 11"/>
             <wp:cNvGraphicFramePr>
               <a:graphicFrameLocks noChangeAspect="1"/>
@@ -9772,7 +9788,7 @@
                     <pic:cNvPicPr/>
                   </pic:nvPicPr>
                   <pic:blipFill>
-                    <a:blip r:embed="rId19"/>
+                    <a:blip r:embed="rId18"/>
                     <a:stretch>
                       <a:fillRect/>
                     </a:stretch>
@@ -9780,7 +9796,7 @@
                   <pic:spPr>
                     <a:xfrm>
                       <a:off x="0" y="0"/>
-                      <a:ext cx="5486400" cy="2066012"/>
+                      <a:ext cx="5486400" cy="2022699"/>
                     </a:xfrm>
                     <a:prstGeom prst="rect"/>
                   </pic:spPr>
@@ -9838,17 +9854,17 @@
           </w:tcPr>
           <w:p>
             <w:r>
-              <w:t>FOB USA(R$)</w:t>
-            </w:r>
-          </w:p>
-        </w:tc>
-        <w:tc>
-          <w:tcPr>
-            <w:tcW w:type="dxa" w:w="2160"/>
-          </w:tcPr>
-          <w:p>
-            <w:r>
-              <w:t>Participação EUA (%)</w:t>
+              <w:t>Volume exportado (R$ FOB)</w:t>
+            </w:r>
+          </w:p>
+        </w:tc>
+        <w:tc>
+          <w:tcPr>
+            <w:tcW w:type="dxa" w:w="2160"/>
+          </w:tcPr>
+          <w:p>
+            <w:r>
+              <w:t>Participação EUA nas exportações(%)</w:t>
             </w:r>
           </w:p>
         </w:tc>
@@ -11658,7 +11674,7 @@
       <w:r>
         <w:drawing>
           <wp:inline xmlns:a="http://schemas.openxmlformats.org/drawingml/2006/main" xmlns:pic="http://schemas.openxmlformats.org/drawingml/2006/picture">
-            <wp:extent cx="5486400" cy="2065140"/>
+            <wp:extent cx="5486400" cy="2022699"/>
             <wp:docPr id="12" name="Picture 12"/>
             <wp:cNvGraphicFramePr>
               <a:graphicFrameLocks noChangeAspect="1"/>
@@ -11671,7 +11687,7 @@
                     <pic:cNvPicPr/>
                   </pic:nvPicPr>
                   <pic:blipFill>
-                    <a:blip r:embed="rId20"/>
+                    <a:blip r:embed="rId19"/>
                     <a:stretch>
                       <a:fillRect/>
                     </a:stretch>
@@ -11679,7 +11695,7 @@
                   <pic:spPr>
                     <a:xfrm>
                       <a:off x="0" y="0"/>
-                      <a:ext cx="5486400" cy="2065140"/>
+                      <a:ext cx="5486400" cy="2022699"/>
                     </a:xfrm>
                     <a:prstGeom prst="rect"/>
                   </pic:spPr>
@@ -11737,17 +11753,17 @@
           </w:tcPr>
           <w:p>
             <w:r>
-              <w:t>FOB USA(R$)</w:t>
-            </w:r>
-          </w:p>
-        </w:tc>
-        <w:tc>
-          <w:tcPr>
-            <w:tcW w:type="dxa" w:w="2160"/>
-          </w:tcPr>
-          <w:p>
-            <w:r>
-              <w:t>Participação EUA (%)</w:t>
+              <w:t>Volume exportado (R$ FOB)</w:t>
+            </w:r>
+          </w:p>
+        </w:tc>
+        <w:tc>
+          <w:tcPr>
+            <w:tcW w:type="dxa" w:w="2160"/>
+          </w:tcPr>
+          <w:p>
+            <w:r>
+              <w:t>Participação EUA nas exportações(%)</w:t>
             </w:r>
           </w:p>
         </w:tc>
@@ -11801,7 +11817,7 @@
           </w:tcPr>
           <w:p>
             <w:r>
-              <w:t xml:space="preserve">Servo-prensas para o trabalho a frio do metal </w:t>
+              <w:t>Máquinas e aparelhos autopropulsores, de pneumáticos</w:t>
             </w:r>
           </w:p>
         </w:tc>
@@ -11821,7 +11837,7 @@
           </w:tcPr>
           <w:p>
             <w:r>
-              <w:t>R$ 214.985.297,45</w:t>
+              <w:t>R$ 323,40</w:t>
             </w:r>
           </w:p>
         </w:tc>
@@ -11843,7 +11859,7 @@
           </w:tcPr>
           <w:p>
             <w:r>
-              <w:t>Aparelhos e dispositivos para lançamento de veículos aéreos; aparelhos e dispositivos para aterrissagem de veículos aéreos em porta-aviões e aparelhos e dispositivos semelhantes; aparelhos de treinamento de vôo em terra; suas partes</w:t>
+              <w:t xml:space="preserve">Servo-prensas para o trabalho a frio do metal </w:t>
             </w:r>
           </w:p>
         </w:tc>
@@ -11863,7 +11879,7 @@
           </w:tcPr>
           <w:p>
             <w:r>
-              <w:t>R$ 33.876,15</w:t>
+              <w:t>R$ 214.985.297,45</w:t>
             </w:r>
           </w:p>
         </w:tc>
@@ -11885,7 +11901,7 @@
           </w:tcPr>
           <w:p>
             <w:r>
-              <w:t>Robôs industriais para elevação, manuseio, carga ou descarga</w:t>
+              <w:t>Conversores para metalurgia, aciaria ou fundição</w:t>
             </w:r>
           </w:p>
         </w:tc>
@@ -11905,7 +11921,7 @@
           </w:tcPr>
           <w:p>
             <w:r>
-              <w:t>R$ 1.958.354,09</w:t>
+              <w:t>R$ 145,53</w:t>
             </w:r>
           </w:p>
         </w:tc>
@@ -11969,7 +11985,7 @@
           </w:tcPr>
           <w:p>
             <w:r>
-              <w:t>Conversores para metalurgia, aciaria ou fundição</w:t>
+              <w:t>Robôs industriais para elevação, manuseio, carga ou descarga</w:t>
             </w:r>
           </w:p>
         </w:tc>
@@ -11989,7 +12005,7 @@
           </w:tcPr>
           <w:p>
             <w:r>
-              <w:t>R$ 145,53</w:t>
+              <w:t>R$ 1.958.354,09</w:t>
             </w:r>
           </w:p>
         </w:tc>
@@ -12011,7 +12027,7 @@
           </w:tcPr>
           <w:p>
             <w:r>
-              <w:t>Máquinas e aparelhos para fabricação de dispositivos semicondutores ou de circuitos integrados eletrônicos</w:t>
+              <w:t>Aparelhos e dispositivos para lançamento de veículos aéreos; aparelhos e dispositivos para aterrissagem de veículos aéreos em porta-aviões e aparelhos e dispositivos semelhantes; aparelhos de treinamento de vôo em terra; suas partes</w:t>
             </w:r>
           </w:p>
         </w:tc>
@@ -12031,7 +12047,7 @@
           </w:tcPr>
           <w:p>
             <w:r>
-              <w:t>R$ 21,56</w:t>
+              <w:t>R$ 33.876,15</w:t>
             </w:r>
           </w:p>
         </w:tc>
@@ -12053,7 +12069,7 @@
           </w:tcPr>
           <w:p>
             <w:r>
-              <w:t>Máquinas e aparelhos autopropulsores, de pneumáticos</w:t>
+              <w:t>Máquinas e aparelhos para fabricação de dispositivos semicondutores ou de circuitos integrados eletrônicos</w:t>
             </w:r>
           </w:p>
         </w:tc>
@@ -12073,7 +12089,7 @@
           </w:tcPr>
           <w:p>
             <w:r>
-              <w:t>R$ 323,40</w:t>
+              <w:t>R$ 21,56</w:t>
             </w:r>
           </w:p>
         </w:tc>
@@ -17127,7 +17143,7 @@
       <w:r>
         <w:drawing>
           <wp:inline xmlns:a="http://schemas.openxmlformats.org/drawingml/2006/main" xmlns:pic="http://schemas.openxmlformats.org/drawingml/2006/picture">
-            <wp:extent cx="5486400" cy="2066012"/>
+            <wp:extent cx="5486400" cy="2022699"/>
             <wp:docPr id="13" name="Picture 13"/>
             <wp:cNvGraphicFramePr>
               <a:graphicFrameLocks noChangeAspect="1"/>
@@ -17140,7 +17156,7 @@
                     <pic:cNvPicPr/>
                   </pic:nvPicPr>
                   <pic:blipFill>
-                    <a:blip r:embed="rId21"/>
+                    <a:blip r:embed="rId20"/>
                     <a:stretch>
                       <a:fillRect/>
                     </a:stretch>
@@ -17148,7 +17164,7 @@
                   <pic:spPr>
                     <a:xfrm>
                       <a:off x="0" y="0"/>
-                      <a:ext cx="5486400" cy="2066012"/>
+                      <a:ext cx="5486400" cy="2022699"/>
                     </a:xfrm>
                     <a:prstGeom prst="rect"/>
                   </pic:spPr>
@@ -17206,17 +17222,17 @@
           </w:tcPr>
           <w:p>
             <w:r>
-              <w:t>FOB USA(R$)</w:t>
-            </w:r>
-          </w:p>
-        </w:tc>
-        <w:tc>
-          <w:tcPr>
-            <w:tcW w:type="dxa" w:w="2160"/>
-          </w:tcPr>
-          <w:p>
-            <w:r>
-              <w:t>Participação EUA (%)</w:t>
+              <w:t>Volume exportado (R$ FOB)</w:t>
+            </w:r>
+          </w:p>
+        </w:tc>
+        <w:tc>
+          <w:tcPr>
+            <w:tcW w:type="dxa" w:w="2160"/>
+          </w:tcPr>
+          <w:p>
+            <w:r>
+              <w:t>Participação EUA nas exportações(%)</w:t>
             </w:r>
           </w:p>
         </w:tc>
@@ -17228,7 +17244,7 @@
           </w:tcPr>
           <w:p>
             <w:r>
-              <w:t>Antimônio em formas brutas; pós</w:t>
+              <w:t>Magnésio em formas brutas, contendo =&gt; 99,80%, em peso, de magnésio</w:t>
             </w:r>
           </w:p>
         </w:tc>
@@ -17248,7 +17264,7 @@
           </w:tcPr>
           <w:p>
             <w:r>
-              <w:t>R$ 95.694,06</w:t>
+              <w:t>R$ 57.712.454,80</w:t>
             </w:r>
           </w:p>
         </w:tc>
@@ -17270,7 +17286,7 @@
           </w:tcPr>
           <w:p>
             <w:r>
-              <w:t>Magnésio em formas brutas, contendo =&gt; 99,80%, em peso, de magnésio</w:t>
+              <w:t>Antimônio em formas brutas; pós</w:t>
             </w:r>
           </w:p>
         </w:tc>
@@ -17290,7 +17306,7 @@
           </w:tcPr>
           <w:p>
             <w:r>
-              <w:t>R$ 57.712.454,80</w:t>
+              <w:t>R$ 95.694,06</w:t>
             </w:r>
           </w:p>
         </w:tc>
@@ -19196,202 +19212,6 @@
         </w:tc>
       </w:tr>
     </w:tbl>
-    <w:p>
-      <w:r>
-        <w:t xml:space="preserve">A plain paragraph having some </w:t>
-      </w:r>
-      <w:r>
-        <w:rPr>
-          <w:b/>
-        </w:rPr>
-        <w:t>bold</w:t>
-      </w:r>
-      <w:r>
-        <w:t xml:space="preserve"> and some </w:t>
-      </w:r>
-      <w:r>
-        <w:rPr>
-          <w:i/>
-        </w:rPr>
-        <w:t>italic.</w:t>
-      </w:r>
-    </w:p>
-    <w:p>
-      <w:pPr>
-        <w:pStyle w:val="Heading1"/>
-      </w:pPr>
-      <w:r>
-        <w:t>Heading, level 1</w:t>
-      </w:r>
-    </w:p>
-    <w:p>
-      <w:pPr>
-        <w:pStyle w:val="IntenseQuote"/>
-      </w:pPr>
-      <w:r>
-        <w:t>Intense quote</w:t>
-      </w:r>
-    </w:p>
-    <w:p>
-      <w:pPr>
-        <w:pStyle w:val="ListBullet"/>
-      </w:pPr>
-      <w:r>
-        <w:t>first item in unordered list</w:t>
-      </w:r>
-    </w:p>
-    <w:p>
-      <w:pPr>
-        <w:pStyle w:val="ListNumber"/>
-      </w:pPr>
-      <w:r>
-        <w:t>first item in ordered list</w:t>
-      </w:r>
-    </w:p>
-    <w:tbl>
-      <w:tblPr>
-        <w:tblW w:type="auto" w:w="0"/>
-        <w:tblLook w:firstColumn="1" w:firstRow="1" w:lastColumn="0" w:lastRow="0" w:noHBand="0" w:noVBand="1" w:val="04A0"/>
-      </w:tblPr>
-      <w:tblGrid>
-        <w:gridCol w:w="2880"/>
-        <w:gridCol w:w="2880"/>
-        <w:gridCol w:w="2880"/>
-      </w:tblGrid>
-      <w:tr>
-        <w:tc>
-          <w:tcPr>
-            <w:tcW w:type="dxa" w:w="2880"/>
-          </w:tcPr>
-          <w:p>
-            <w:r>
-              <w:t>Qty</w:t>
-            </w:r>
-          </w:p>
-        </w:tc>
-        <w:tc>
-          <w:tcPr>
-            <w:tcW w:type="dxa" w:w="2880"/>
-          </w:tcPr>
-          <w:p>
-            <w:r>
-              <w:t>Id</w:t>
-            </w:r>
-          </w:p>
-        </w:tc>
-        <w:tc>
-          <w:tcPr>
-            <w:tcW w:type="dxa" w:w="2880"/>
-          </w:tcPr>
-          <w:p>
-            <w:r>
-              <w:t>Desc</w:t>
-            </w:r>
-          </w:p>
-        </w:tc>
-      </w:tr>
-      <w:tr>
-        <w:tc>
-          <w:tcPr>
-            <w:tcW w:type="dxa" w:w="2880"/>
-          </w:tcPr>
-          <w:p>
-            <w:r>
-              <w:t>3</w:t>
-            </w:r>
-          </w:p>
-        </w:tc>
-        <w:tc>
-          <w:tcPr>
-            <w:tcW w:type="dxa" w:w="2880"/>
-          </w:tcPr>
-          <w:p>
-            <w:r>
-              <w:t>101</w:t>
-            </w:r>
-          </w:p>
-        </w:tc>
-        <w:tc>
-          <w:tcPr>
-            <w:tcW w:type="dxa" w:w="2880"/>
-          </w:tcPr>
-          <w:p>
-            <w:r>
-              <w:t>Spam</w:t>
-            </w:r>
-          </w:p>
-        </w:tc>
-      </w:tr>
-      <w:tr>
-        <w:tc>
-          <w:tcPr>
-            <w:tcW w:type="dxa" w:w="2880"/>
-          </w:tcPr>
-          <w:p>
-            <w:r>
-              <w:t>7</w:t>
-            </w:r>
-          </w:p>
-        </w:tc>
-        <w:tc>
-          <w:tcPr>
-            <w:tcW w:type="dxa" w:w="2880"/>
-          </w:tcPr>
-          <w:p>
-            <w:r>
-              <w:t>422</w:t>
-            </w:r>
-          </w:p>
-        </w:tc>
-        <w:tc>
-          <w:tcPr>
-            <w:tcW w:type="dxa" w:w="2880"/>
-          </w:tcPr>
-          <w:p>
-            <w:r>
-              <w:t>Eggs</w:t>
-            </w:r>
-          </w:p>
-        </w:tc>
-      </w:tr>
-      <w:tr>
-        <w:tc>
-          <w:tcPr>
-            <w:tcW w:type="dxa" w:w="2880"/>
-          </w:tcPr>
-          <w:p>
-            <w:r>
-              <w:t>4</w:t>
-            </w:r>
-          </w:p>
-        </w:tc>
-        <w:tc>
-          <w:tcPr>
-            <w:tcW w:type="dxa" w:w="2880"/>
-          </w:tcPr>
-          <w:p>
-            <w:r>
-              <w:t>631</w:t>
-            </w:r>
-          </w:p>
-        </w:tc>
-        <w:tc>
-          <w:tcPr>
-            <w:tcW w:type="dxa" w:w="2880"/>
-          </w:tcPr>
-          <w:p>
-            <w:r>
-              <w:t>Spam, spam, eggs, and spam</w:t>
-            </w:r>
-          </w:p>
-        </w:tc>
-      </w:tr>
-    </w:tbl>
-    <w:p>
-      <w:r>
-        <w:br w:type="page"/>
-      </w:r>
-    </w:p>
     <w:sectPr>
       <w:pgSz w:w="12240" w:h="15840"/>
       <w:pgMar w:top="1440" w:right="1800" w:bottom="1440" w:left="1800" w:header="720" w:footer="720" w:gutter="0"/>

</xml_diff>